<commit_message>
Mini Patch September 3. 2020
</commit_message>
<xml_diff>
--- a/Champions/DBZ/Beerus Sama.docx
+++ b/Champions/DBZ/Beerus Sama.docx
@@ -43,8 +43,8 @@
         </w:rPr>
       </w:pPr>
       <w:r>
-        <w:object w:dxaOrig="7795" w:dyaOrig="9881">
-          <v:rect xmlns:o="urn:schemas-microsoft-com:office:office" xmlns:v="urn:schemas-microsoft-com:vml" id="rectole0000000000" style="width:389.750000pt;height:494.050000pt" o:preferrelative="t" o:ole="">
+        <w:object w:dxaOrig="7896" w:dyaOrig="10002">
+          <v:rect xmlns:o="urn:schemas-microsoft-com:office:office" xmlns:v="urn:schemas-microsoft-com:vml" id="rectole0000000000" style="width:394.800000pt;height:500.100000pt" o:preferrelative="t" o:ole="">
             <o:lock v:ext="edit"/>
             <v:imagedata xmlns:r="http://schemas.openxmlformats.org/officeDocument/2006/relationships" r:id="docRId1" o:title=""/>
           </v:rect>
@@ -150,7 +150,7 @@
           <w:sz w:val="22"/>
           <w:shd w:fill="auto" w:val="clear"/>
         </w:rPr>
-        <w:t xml:space="preserve">1. Poke - a really strong poke to the forehead , delivers 30 damage to a target . Beerus may choose to gain Flying when he uses this attack. Hits First. Melee</w:t>
+        <w:t xml:space="preserve">1. Poke - a really strong poke to the forehead , delivers 30 damage to a target . Beerus may choose to gain Flying when he uses this attack . Melee</w:t>
       </w:r>
     </w:p>
     <w:p>
@@ -391,8 +391,8 @@
         </w:rPr>
       </w:pPr>
       <w:r>
-        <w:object w:dxaOrig="8949" w:dyaOrig="11945">
-          <v:rect xmlns:o="urn:schemas-microsoft-com:office:office" xmlns:v="urn:schemas-microsoft-com:vml" id="rectole0000000001" style="width:447.450000pt;height:597.250000pt" o:preferrelative="t" o:ole="">
+        <w:object w:dxaOrig="9050" w:dyaOrig="12087">
+          <v:rect xmlns:o="urn:schemas-microsoft-com:office:office" xmlns:v="urn:schemas-microsoft-com:vml" id="rectole0000000001" style="width:452.500000pt;height:604.350000pt" o:preferrelative="t" o:ole="">
             <o:lock v:ext="edit"/>
             <v:imagedata xmlns:r="http://schemas.openxmlformats.org/officeDocument/2006/relationships" r:id="docRId3" o:title=""/>
           </v:rect>

</xml_diff>